<commit_message>
Redo quickstart, add refs
</commit_message>
<xml_diff>
--- a/docs/quickStart.docx
+++ b/docs/quickStart.docx
@@ -1,6 +1,6 @@
 
 <file path=word/document.xml><?xml version="1.0" encoding="utf-8"?>
-<w:document xmlns:wpc="http://schemas.microsoft.com/office/word/2010/wordprocessingCanvas" xmlns:cx="http://schemas.microsoft.com/office/drawing/2014/chartex" xmlns:cx1="http://schemas.microsoft.com/office/drawing/2015/9/8/chartex" xmlns:cx2="http://schemas.microsoft.com/office/drawing/2015/10/21/chartex" xmlns:cx3="http://schemas.microsoft.com/office/drawing/2016/5/9/chartex" xmlns:cx4="http://schemas.microsoft.com/office/drawing/2016/5/10/chartex" xmlns:cx5="http://schemas.microsoft.com/office/drawing/2016/5/11/chartex" xmlns:cx6="http://schemas.microsoft.com/office/drawing/2016/5/12/chartex" xmlns:cx7="http://schemas.microsoft.com/office/drawing/2016/5/13/chartex" xmlns:cx8="http://schemas.microsoft.com/office/drawing/2016/5/14/chartex" xmlns:mc="http://schemas.openxmlformats.org/markup-compatibility/2006" xmlns:aink="http://schemas.microsoft.com/office/drawing/2016/ink" xmlns:am3d="http://schemas.microsoft.com/office/drawing/2017/model3d" xmlns:o="urn:schemas-microsoft-com:office:office" xmlns:r="http://schemas.openxmlformats.org/officeDocument/2006/relationships" xmlns:m="http://schemas.openxmlformats.org/officeDocument/2006/math" xmlns:v="urn:schemas-microsoft-com:vml" xmlns:wp14="http://schemas.microsoft.com/office/word/2010/wordprocessingDrawing" xmlns:wp="http://schemas.openxmlformats.org/drawingml/2006/wordprocessingDrawing" xmlns:w10="urn:schemas-microsoft-com:office:word" xmlns:w="http://schemas.openxmlformats.org/wordprocessingml/2006/main" xmlns:w14="http://schemas.microsoft.com/office/word/2010/wordml" xmlns:w15="http://schemas.microsoft.com/office/word/2012/wordml" xmlns:w16cid="http://schemas.microsoft.com/office/word/2016/wordml/cid" xmlns:w16se="http://schemas.microsoft.com/office/word/2015/wordml/symex" xmlns:wpg="http://schemas.microsoft.com/office/word/2010/wordprocessingGroup" xmlns:wpi="http://schemas.microsoft.com/office/word/2010/wordprocessingInk" xmlns:wne="http://schemas.microsoft.com/office/word/2006/wordml" xmlns:wps="http://schemas.microsoft.com/office/word/2010/wordprocessingShape" mc:Ignorable="w14 w15 w16se w16cid wp14">
+<w:document xmlns:wpc="http://schemas.microsoft.com/office/word/2010/wordprocessingCanvas" xmlns:cx="http://schemas.microsoft.com/office/drawing/2014/chartex" xmlns:cx1="http://schemas.microsoft.com/office/drawing/2015/9/8/chartex" xmlns:cx2="http://schemas.microsoft.com/office/drawing/2015/10/21/chartex" xmlns:cx3="http://schemas.microsoft.com/office/drawing/2016/5/9/chartex" xmlns:cx4="http://schemas.microsoft.com/office/drawing/2016/5/10/chartex" xmlns:cx5="http://schemas.microsoft.com/office/drawing/2016/5/11/chartex" xmlns:cx6="http://schemas.microsoft.com/office/drawing/2016/5/12/chartex" xmlns:cx7="http://schemas.microsoft.com/office/drawing/2016/5/13/chartex" xmlns:cx8="http://schemas.microsoft.com/office/drawing/2016/5/14/chartex" xmlns:mc="http://schemas.openxmlformats.org/markup-compatibility/2006" xmlns:aink="http://schemas.microsoft.com/office/drawing/2016/ink" xmlns:am3d="http://schemas.microsoft.com/office/drawing/2017/model3d" xmlns:o="urn:schemas-microsoft-com:office:office" xmlns:r="http://schemas.openxmlformats.org/officeDocument/2006/relationships" xmlns:m="http://schemas.openxmlformats.org/officeDocument/2006/math" xmlns:v="urn:schemas-microsoft-com:vml" xmlns:wp14="http://schemas.microsoft.com/office/word/2010/wordprocessingDrawing" xmlns:wp="http://schemas.openxmlformats.org/drawingml/2006/wordprocessingDrawing" xmlns:w10="urn:schemas-microsoft-com:office:word" xmlns:w="http://schemas.openxmlformats.org/wordprocessingml/2006/main" xmlns:w14="http://schemas.microsoft.com/office/word/2010/wordml" xmlns:w15="http://schemas.microsoft.com/office/word/2012/wordml" xmlns:w16cex="http://schemas.microsoft.com/office/word/2018/wordml/cex" xmlns:w16cid="http://schemas.microsoft.com/office/word/2016/wordml/cid" xmlns:w16="http://schemas.microsoft.com/office/word/2018/wordml" xmlns:w16se="http://schemas.microsoft.com/office/word/2015/wordml/symex" xmlns:wpg="http://schemas.microsoft.com/office/word/2010/wordprocessingGroup" xmlns:wpi="http://schemas.microsoft.com/office/word/2010/wordprocessingInk" xmlns:wne="http://schemas.microsoft.com/office/word/2006/wordml" xmlns:wps="http://schemas.microsoft.com/office/word/2010/wordprocessingShape" mc:Ignorable="w14 w15 w16se w16cid w16 w16cex wp14">
   <w:body>
     <w:p>
       <w:pPr>
@@ -15,12 +15,13 @@
       <w:r>
         <w:rPr>
           <w:rFonts w:ascii="Source Code Pro for Powerline" w:hAnsi="Source Code Pro for Powerline"/>
+          <w:noProof/>
           <w:sz w:val="32"/>
           <w:szCs w:val="32"/>
           <w:lang w:val="it-IT"/>
         </w:rPr>
         <w:drawing>
-          <wp:inline distT="0" distB="0" distL="0" distR="0" wp14:anchorId="475152C6" wp14:editId="4997B462">
+          <wp:inline distT="0" distB="0" distL="0" distR="0" wp14:anchorId="475152C6" wp14:editId="6D700ED3">
             <wp:extent cx="6481787" cy="1238046"/>
             <wp:effectExtent l="0" t="0" r="0" b="0"/>
             <wp:docPr id="1" name="Picture 1" descr="A picture containing drawing&#10;&#10;Description automatically generated"/>
@@ -81,67 +82,28 @@
           <w:lang w:val="it-IT"/>
         </w:rPr>
       </w:pPr>
-    </w:p>
-    <w:p>
-      <w:pPr>
-        <w:rPr>
-          <w:rFonts w:ascii="Source Code Pro for Powerline" w:hAnsi="Source Code Pro for Powerline"/>
-          <w:sz w:val="32"/>
-          <w:szCs w:val="32"/>
-          <w:lang w:val="it-IT"/>
-        </w:rPr>
-      </w:pPr>
-    </w:p>
-    <w:p>
-      <w:pPr>
-        <w:rPr>
-          <w:rFonts w:ascii="Source Code Pro for Powerline" w:hAnsi="Source Code Pro for Powerline"/>
-          <w:sz w:val="32"/>
-          <w:szCs w:val="32"/>
-          <w:lang w:val="it-IT"/>
-        </w:rPr>
-      </w:pPr>
-    </w:p>
-    <w:p>
-      <w:pPr>
-        <w:rPr>
-          <w:rFonts w:ascii="Source Code Pro for Powerline" w:hAnsi="Source Code Pro for Powerline"/>
-          <w:sz w:val="32"/>
-          <w:szCs w:val="32"/>
-          <w:lang w:val="it-IT"/>
-        </w:rPr>
-      </w:pPr>
       <w:r>
         <w:rPr>
-          <w:rFonts w:ascii="Source Code Pro for Powerline" w:hAnsi="Source Code Pro for Powerline"/>
-          <w:sz w:val="32"/>
-          <w:szCs w:val="32"/>
-          <w:lang w:val="it-IT"/>
-        </w:rPr>
-        <w:t>Tocca</w:t>
-      </w:r>
-      <w:r>
-        <w:rPr>
-          <w:rFonts w:ascii="Source Code Pro for Powerline" w:hAnsi="Source Code Pro for Powerline"/>
-          <w:sz w:val="32"/>
-          <w:szCs w:val="32"/>
-          <w:lang w:val="it-IT"/>
-        </w:rPr>
-        <w:t xml:space="preserve"> </w:t>
-      </w:r>
-      <w:r>
-        <w:rPr>
           <w:rFonts w:ascii="Source Code Pro for Powerline" w:hAnsi="Source Code Pro for Powerline" w:cs="Times New Roman (Body CS)"/>
+          <w:noProof/>
           <w:position w:val="-40"/>
           <w:sz w:val="32"/>
           <w:szCs w:val="28"/>
           <w:lang w:val="it-IT"/>
         </w:rPr>
         <w:drawing>
-          <wp:inline distT="0" distB="0" distL="0" distR="0" wp14:anchorId="1BB46E14" wp14:editId="501499F0">
-            <wp:extent cx="612000" cy="612000"/>
+          <wp:anchor distT="0" distB="0" distL="114300" distR="114300" simplePos="0" relativeHeight="251659264" behindDoc="0" locked="0" layoutInCell="1" allowOverlap="1" wp14:anchorId="1BB46E14" wp14:editId="29E25CA5">
+            <wp:simplePos x="0" y="0"/>
+            <wp:positionH relativeFrom="margin">
+              <wp:posOffset>2300605</wp:posOffset>
+            </wp:positionH>
+            <wp:positionV relativeFrom="paragraph">
+              <wp:posOffset>27305</wp:posOffset>
+            </wp:positionV>
+            <wp:extent cx="1879600" cy="1600200"/>
             <wp:effectExtent l="0" t="0" r="0" b="0"/>
-            <wp:docPr id="2" name="Picture 2" descr="A picture containing drawing&#10;&#10;Description automatically generated"/>
+            <wp:wrapSquare wrapText="bothSides"/>
+            <wp:docPr id="2" name="Picture 2"/>
             <wp:cNvGraphicFramePr>
               <a:graphicFrameLocks xmlns:a="http://schemas.openxmlformats.org/drawingml/2006/main" noChangeAspect="1"/>
             </wp:cNvGraphicFramePr>
@@ -149,36 +111,71 @@
               <a:graphicData uri="http://schemas.openxmlformats.org/drawingml/2006/picture">
                 <pic:pic xmlns:pic="http://schemas.openxmlformats.org/drawingml/2006/picture">
                   <pic:nvPicPr>
-                    <pic:cNvPr id="2" name="camera.png"/>
+                    <pic:cNvPr id="2" name="Picture 2"/>
                     <pic:cNvPicPr/>
                   </pic:nvPicPr>
-                  <pic:blipFill>
-                    <a:blip r:embed="rId5" cstate="print">
+                  <pic:blipFill rotWithShape="1">
+                    <a:blip r:embed="rId5">
                       <a:extLst>
                         <a:ext uri="{28A0092B-C50C-407E-A947-70E740481C1C}">
                           <a14:useLocalDpi xmlns:a14="http://schemas.microsoft.com/office/drawing/2010/main" val="0"/>
                         </a:ext>
                       </a:extLst>
                     </a:blip>
-                    <a:stretch>
-                      <a:fillRect/>
-                    </a:stretch>
+                    <a:srcRect l="37500" t="39744" r="28240" b="36325"/>
+                    <a:stretch/>
                   </pic:blipFill>
-                  <pic:spPr>
+                  <pic:spPr bwMode="auto">
                     <a:xfrm>
                       <a:off x="0" y="0"/>
-                      <a:ext cx="612000" cy="612000"/>
+                      <a:ext cx="1879600" cy="1600200"/>
                     </a:xfrm>
                     <a:prstGeom prst="rect">
                       <a:avLst/>
                     </a:prstGeom>
+                    <a:ln>
+                      <a:noFill/>
+                    </a:ln>
+                    <a:extLst>
+                      <a:ext uri="{53640926-AAD7-44D8-BBD7-CCE9431645EC}">
+                        <a14:shadowObscured xmlns:a14="http://schemas.microsoft.com/office/drawing/2010/main"/>
+                      </a:ext>
+                    </a:extLst>
                   </pic:spPr>
                 </pic:pic>
               </a:graphicData>
             </a:graphic>
-          </wp:inline>
+            <wp14:sizeRelH relativeFrom="margin">
+              <wp14:pctWidth>0</wp14:pctWidth>
+            </wp14:sizeRelH>
+            <wp14:sizeRelV relativeFrom="margin">
+              <wp14:pctHeight>0</wp14:pctHeight>
+            </wp14:sizeRelV>
+          </wp:anchor>
         </w:drawing>
       </w:r>
+    </w:p>
+    <w:p>
+      <w:pPr>
+        <w:rPr>
+          <w:rFonts w:ascii="Source Code Pro for Powerline" w:hAnsi="Source Code Pro for Powerline"/>
+          <w:sz w:val="32"/>
+          <w:szCs w:val="32"/>
+          <w:lang w:val="it-IT"/>
+        </w:rPr>
+      </w:pPr>
+    </w:p>
+    <w:p>
+      <w:pPr>
+        <w:rPr>
+          <w:rFonts w:ascii="Source Code Pro for Powerline" w:hAnsi="Source Code Pro for Powerline"/>
+          <w:sz w:val="32"/>
+          <w:szCs w:val="32"/>
+          <w:lang w:val="it-IT"/>
+        </w:rPr>
+      </w:pPr>
+      <w:bookmarkStart w:id="0" w:name="OLE_LINK1"/>
+      <w:bookmarkStart w:id="1" w:name="OLE_LINK2"/>
       <w:r>
         <w:rPr>
           <w:rFonts w:ascii="Source Code Pro for Powerline" w:hAnsi="Source Code Pro for Powerline"/>
@@ -186,8 +183,10 @@
           <w:szCs w:val="32"/>
           <w:lang w:val="it-IT"/>
         </w:rPr>
-        <w:t xml:space="preserve"> e g</w:t>
+        <w:t xml:space="preserve">        </w:t>
       </w:r>
+      <w:bookmarkEnd w:id="0"/>
+      <w:bookmarkEnd w:id="1"/>
       <w:r>
         <w:rPr>
           <w:rFonts w:ascii="Source Code Pro for Powerline" w:hAnsi="Source Code Pro for Powerline"/>
@@ -195,175 +194,79 @@
           <w:szCs w:val="32"/>
           <w:lang w:val="it-IT"/>
         </w:rPr>
-        <w:t xml:space="preserve">uarda nella </w:t>
+        <w:t>1.</w:t>
       </w:r>
+    </w:p>
+    <w:p>
+      <w:pPr>
+        <w:rPr>
+          <w:rFonts w:ascii="Source Code Pro for Powerline" w:hAnsi="Source Code Pro for Powerline"/>
+          <w:sz w:val="32"/>
+          <w:szCs w:val="32"/>
+          <w:lang w:val="it-IT"/>
+        </w:rPr>
+      </w:pPr>
+    </w:p>
+    <w:p>
+      <w:pPr>
+        <w:rPr>
+          <w:rFonts w:ascii="Source Code Pro for Powerline" w:hAnsi="Source Code Pro for Powerline"/>
+          <w:sz w:val="32"/>
+          <w:szCs w:val="32"/>
+          <w:lang w:val="it-IT"/>
+        </w:rPr>
+      </w:pPr>
+    </w:p>
+    <w:p>
+      <w:pPr>
+        <w:rPr>
+          <w:rFonts w:ascii="Source Code Pro for Powerline" w:hAnsi="Source Code Pro for Powerline"/>
+          <w:sz w:val="32"/>
+          <w:szCs w:val="32"/>
+          <w:lang w:val="it-IT"/>
+        </w:rPr>
+      </w:pPr>
+    </w:p>
+    <w:p>
+      <w:pPr>
+        <w:rPr>
+          <w:rFonts w:ascii="Source Code Pro for Powerline" w:hAnsi="Source Code Pro for Powerline"/>
+          <w:sz w:val="32"/>
+          <w:szCs w:val="32"/>
+          <w:lang w:val="it-IT"/>
+        </w:rPr>
+      </w:pPr>
+    </w:p>
+    <w:p>
+      <w:pPr>
+        <w:rPr>
+          <w:rFonts w:ascii="Source Code Pro for Powerline" w:hAnsi="Source Code Pro for Powerline"/>
+          <w:sz w:val="32"/>
+          <w:szCs w:val="32"/>
+          <w:lang w:val="it-IT"/>
+        </w:rPr>
+      </w:pPr>
       <w:r>
         <w:rPr>
           <w:rFonts w:ascii="Source Code Pro for Powerline" w:hAnsi="Source Code Pro for Powerline"/>
-          <w:sz w:val="32"/>
-          <w:szCs w:val="32"/>
-          <w:lang w:val="it-IT"/>
-        </w:rPr>
-        <w:t>foto</w:t>
-      </w:r>
-      <w:r>
-        <w:rPr>
-          <w:rFonts w:ascii="Source Code Pro for Powerline" w:hAnsi="Source Code Pro for Powerline"/>
-          <w:sz w:val="32"/>
-          <w:szCs w:val="32"/>
-          <w:lang w:val="it-IT"/>
-        </w:rPr>
-        <w:t>camera a destra</w:t>
-      </w:r>
-    </w:p>
-    <w:p>
-      <w:pPr>
-        <w:rPr>
-          <w:rFonts w:ascii="Source Code Pro for Powerline" w:hAnsi="Source Code Pro for Powerline"/>
-          <w:sz w:val="32"/>
-          <w:szCs w:val="32"/>
-          <w:lang w:val="it-IT"/>
-        </w:rPr>
-      </w:pPr>
-    </w:p>
-    <w:p>
-      <w:pPr>
-        <w:rPr>
-          <w:rFonts w:ascii="Source Code Pro for Powerline" w:hAnsi="Source Code Pro for Powerline"/>
-          <w:sz w:val="32"/>
-          <w:szCs w:val="32"/>
-          <w:lang w:val="it-IT"/>
-        </w:rPr>
-      </w:pPr>
-    </w:p>
-    <w:p>
-      <w:pPr>
-        <w:rPr>
-          <w:rFonts w:ascii="Source Code Pro for Powerline" w:hAnsi="Source Code Pro for Powerline"/>
-          <w:sz w:val="32"/>
-          <w:szCs w:val="32"/>
-          <w:lang w:val="it-IT"/>
-        </w:rPr>
-      </w:pPr>
-    </w:p>
-    <w:p>
-      <w:pPr>
-        <w:rPr>
-          <w:rFonts w:ascii="Source Code Pro for Powerline" w:hAnsi="Source Code Pro for Powerline"/>
-          <w:sz w:val="32"/>
-          <w:szCs w:val="32"/>
-          <w:lang w:val="it-IT"/>
-        </w:rPr>
-      </w:pPr>
-    </w:p>
-    <w:p>
-      <w:pPr>
-        <w:rPr>
-          <w:rFonts w:ascii="Source Code Pro for Powerline" w:hAnsi="Source Code Pro for Powerline"/>
-          <w:sz w:val="32"/>
-          <w:szCs w:val="32"/>
-          <w:lang w:val="it-IT"/>
-        </w:rPr>
-      </w:pPr>
-      <w:r>
-        <w:rPr>
-          <w:rFonts w:ascii="Source Code Pro for Powerline" w:hAnsi="Source Code Pro for Powerline"/>
-          <w:sz w:val="32"/>
-          <w:szCs w:val="32"/>
-          <w:lang w:val="it-IT"/>
-        </w:rPr>
-        <w:t xml:space="preserve">Deforma a tuo piacimento trascinando </w:t>
-      </w:r>
-      <w:r>
-        <w:rPr>
-          <w:rFonts w:ascii="Source Code Pro for Powerline" w:hAnsi="Source Code Pro for Powerline"/>
-          <w:sz w:val="32"/>
-          <w:szCs w:val="32"/>
-          <w:lang w:val="it-IT"/>
-        </w:rPr>
-        <w:t>i</w:t>
-      </w:r>
-      <w:r>
-        <w:rPr>
-          <w:rFonts w:ascii="Source Code Pro for Powerline" w:hAnsi="Source Code Pro for Powerline"/>
-          <w:sz w:val="32"/>
-          <w:szCs w:val="32"/>
-          <w:lang w:val="it-IT"/>
-        </w:rPr>
-        <w:t xml:space="preserve"> punti</w:t>
-      </w:r>
-    </w:p>
-    <w:p>
-      <w:pPr>
-        <w:rPr>
-          <w:rFonts w:ascii="Source Code Pro for Powerline" w:hAnsi="Source Code Pro for Powerline"/>
-          <w:sz w:val="32"/>
-          <w:szCs w:val="32"/>
-          <w:lang w:val="it-IT"/>
-        </w:rPr>
-      </w:pPr>
-    </w:p>
-    <w:p>
-      <w:pPr>
-        <w:rPr>
-          <w:rFonts w:ascii="Source Code Pro for Powerline" w:hAnsi="Source Code Pro for Powerline"/>
-          <w:sz w:val="32"/>
-          <w:szCs w:val="32"/>
-          <w:lang w:val="it-IT"/>
-        </w:rPr>
-      </w:pPr>
-    </w:p>
-    <w:p>
-      <w:pPr>
-        <w:rPr>
-          <w:rFonts w:ascii="Source Code Pro for Powerline" w:hAnsi="Source Code Pro for Powerline"/>
-          <w:sz w:val="32"/>
-          <w:szCs w:val="32"/>
-          <w:lang w:val="it-IT"/>
-        </w:rPr>
-      </w:pPr>
-    </w:p>
-    <w:p>
-      <w:pPr>
-        <w:rPr>
-          <w:rFonts w:ascii="Source Code Pro for Powerline" w:hAnsi="Source Code Pro for Powerline"/>
-          <w:sz w:val="32"/>
-          <w:szCs w:val="32"/>
-          <w:lang w:val="it-IT"/>
-        </w:rPr>
-      </w:pPr>
-    </w:p>
-    <w:p>
-      <w:pPr>
-        <w:rPr>
-          <w:rFonts w:ascii="Source Code Pro for Powerline" w:hAnsi="Source Code Pro for Powerline"/>
-          <w:sz w:val="32"/>
-          <w:szCs w:val="32"/>
-          <w:lang w:val="it-IT"/>
-        </w:rPr>
-      </w:pPr>
-      <w:r>
-        <w:rPr>
-          <w:rFonts w:ascii="Source Code Pro for Powerline" w:hAnsi="Source Code Pro for Powerline"/>
-          <w:sz w:val="32"/>
-          <w:szCs w:val="32"/>
-          <w:lang w:val="it-IT"/>
-        </w:rPr>
-        <w:t xml:space="preserve">Tocca </w:t>
-      </w:r>
-      <w:r>
-        <w:rPr>
-          <w:rFonts w:ascii="Source Code Pro for Powerline" w:hAnsi="Source Code Pro for Powerline" w:cs="Times New Roman (Body CS)"/>
-          <w:position w:val="-40"/>
-          <w:sz w:val="32"/>
-          <w:szCs w:val="28"/>
+          <w:noProof/>
+          <w:sz w:val="32"/>
+          <w:szCs w:val="32"/>
           <w:lang w:val="it-IT"/>
         </w:rPr>
         <w:drawing>
-          <wp:inline distT="0" distB="0" distL="0" distR="0" wp14:anchorId="7B24A82B" wp14:editId="130FC914">
-            <wp:extent cx="612000" cy="612000"/>
-            <wp:effectExtent l="0" t="0" r="0" b="0"/>
-            <wp:docPr id="3" name="Picture 3" descr="A picture containing drawing&#10;&#10;Description automatically generated"/>
+          <wp:anchor distT="0" distB="0" distL="114300" distR="114300" simplePos="0" relativeHeight="251658240" behindDoc="1" locked="0" layoutInCell="1" allowOverlap="1" wp14:anchorId="6FB56DFF" wp14:editId="54FF7F9E">
+            <wp:simplePos x="0" y="0"/>
+            <wp:positionH relativeFrom="margin">
+              <wp:posOffset>1828800</wp:posOffset>
+            </wp:positionH>
+            <wp:positionV relativeFrom="paragraph">
+              <wp:posOffset>135890</wp:posOffset>
+            </wp:positionV>
+            <wp:extent cx="2823210" cy="3437890"/>
+            <wp:effectExtent l="0" t="0" r="0" b="3810"/>
+            <wp:wrapSquare wrapText="bothSides"/>
+            <wp:docPr id="7" name="Picture 7" descr="A picture containing cake, birthday, table, large&#10;&#10;Description automatically generated"/>
             <wp:cNvGraphicFramePr>
               <a:graphicFrameLocks xmlns:a="http://schemas.openxmlformats.org/drawingml/2006/main" noChangeAspect="1"/>
             </wp:cNvGraphicFramePr>
@@ -371,7 +274,7 @@
               <a:graphicData uri="http://schemas.openxmlformats.org/drawingml/2006/picture">
                 <pic:pic xmlns:pic="http://schemas.openxmlformats.org/drawingml/2006/picture">
                   <pic:nvPicPr>
-                    <pic:cNvPr id="3" name="print.png"/>
+                    <pic:cNvPr id="7" name="Picture 7" descr="A picture containing cake, birthday, table, large&#10;&#10;Description automatically generated"/>
                     <pic:cNvPicPr/>
                   </pic:nvPicPr>
                   <pic:blipFill>
@@ -389,7 +292,7 @@
                   <pic:spPr>
                     <a:xfrm>
                       <a:off x="0" y="0"/>
-                      <a:ext cx="612000" cy="612000"/>
+                      <a:ext cx="2823210" cy="3437890"/>
                     </a:xfrm>
                     <a:prstGeom prst="rect">
                       <a:avLst/>
@@ -398,9 +301,25 @@
                 </pic:pic>
               </a:graphicData>
             </a:graphic>
-          </wp:inline>
+            <wp14:sizeRelH relativeFrom="page">
+              <wp14:pctWidth>0</wp14:pctWidth>
+            </wp14:sizeRelH>
+            <wp14:sizeRelV relativeFrom="page">
+              <wp14:pctHeight>0</wp14:pctHeight>
+            </wp14:sizeRelV>
+          </wp:anchor>
         </w:drawing>
       </w:r>
+    </w:p>
+    <w:p>
+      <w:pPr>
+        <w:rPr>
+          <w:rFonts w:ascii="Source Code Pro for Powerline" w:hAnsi="Source Code Pro for Powerline"/>
+          <w:sz w:val="32"/>
+          <w:szCs w:val="32"/>
+          <w:lang w:val="it-IT"/>
+        </w:rPr>
+      </w:pPr>
       <w:r>
         <w:rPr>
           <w:rFonts w:ascii="Source Code Pro for Powerline" w:hAnsi="Source Code Pro for Powerline"/>
@@ -408,66 +327,7 @@
           <w:szCs w:val="32"/>
           <w:lang w:val="it-IT"/>
         </w:rPr>
-        <w:t xml:space="preserve"> per stampare la tua foto </w:t>
-      </w:r>
-    </w:p>
-    <w:p>
-      <w:pPr>
-        <w:rPr>
-          <w:rFonts w:ascii="Source Code Pro for Powerline" w:hAnsi="Source Code Pro for Powerline"/>
-          <w:sz w:val="32"/>
-          <w:szCs w:val="32"/>
-          <w:lang w:val="it-IT"/>
-        </w:rPr>
-      </w:pPr>
-    </w:p>
-    <w:p>
-      <w:pPr>
-        <w:rPr>
-          <w:rFonts w:ascii="Source Code Pro for Powerline" w:hAnsi="Source Code Pro for Powerline"/>
-          <w:sz w:val="32"/>
-          <w:szCs w:val="32"/>
-          <w:lang w:val="it-IT"/>
-        </w:rPr>
-      </w:pPr>
-    </w:p>
-    <w:p>
-      <w:pPr>
-        <w:rPr>
-          <w:rFonts w:ascii="Source Code Pro for Powerline" w:hAnsi="Source Code Pro for Powerline"/>
-          <w:sz w:val="32"/>
-          <w:szCs w:val="32"/>
-          <w:lang w:val="it-IT"/>
-        </w:rPr>
-      </w:pPr>
-    </w:p>
-    <w:p>
-      <w:pPr>
-        <w:rPr>
-          <w:rFonts w:ascii="Source Code Pro for Powerline" w:hAnsi="Source Code Pro for Powerline"/>
-          <w:sz w:val="32"/>
-          <w:szCs w:val="32"/>
-          <w:lang w:val="it-IT"/>
-        </w:rPr>
-      </w:pPr>
-    </w:p>
-    <w:p>
-      <w:pPr>
-        <w:rPr>
-          <w:rFonts w:ascii="Source Code Pro for Powerline" w:hAnsi="Source Code Pro for Powerline"/>
-          <w:sz w:val="32"/>
-          <w:szCs w:val="32"/>
-          <w:lang w:val="it-IT"/>
-        </w:rPr>
-      </w:pPr>
-      <w:r>
-        <w:rPr>
-          <w:rFonts w:ascii="Source Code Pro for Powerline" w:hAnsi="Source Code Pro for Powerline"/>
-          <w:sz w:val="32"/>
-          <w:szCs w:val="32"/>
-          <w:lang w:val="it-IT"/>
-        </w:rPr>
-        <w:t>O</w:t>
+        <w:t xml:space="preserve">        </w:t>
       </w:r>
       <w:r>
         <w:rPr>
@@ -476,21 +336,170 @@
           <w:szCs w:val="32"/>
           <w:lang w:val="it-IT"/>
         </w:rPr>
-        <w:t xml:space="preserve">ppure </w:t>
+        <w:t>2.</w:t>
       </w:r>
+    </w:p>
+    <w:p>
+      <w:pPr>
+        <w:rPr>
+          <w:rFonts w:ascii="Source Code Pro for Powerline" w:hAnsi="Source Code Pro for Powerline"/>
+          <w:sz w:val="32"/>
+          <w:szCs w:val="32"/>
+          <w:lang w:val="it-IT"/>
+        </w:rPr>
+      </w:pPr>
+    </w:p>
+    <w:p>
+      <w:pPr>
+        <w:rPr>
+          <w:rFonts w:ascii="Source Code Pro for Powerline" w:hAnsi="Source Code Pro for Powerline"/>
+          <w:sz w:val="32"/>
+          <w:szCs w:val="32"/>
+          <w:lang w:val="it-IT"/>
+        </w:rPr>
+      </w:pPr>
+    </w:p>
+    <w:p>
+      <w:pPr>
+        <w:rPr>
+          <w:rFonts w:ascii="Source Code Pro for Powerline" w:hAnsi="Source Code Pro for Powerline"/>
+          <w:sz w:val="32"/>
+          <w:szCs w:val="32"/>
+          <w:lang w:val="it-IT"/>
+        </w:rPr>
+      </w:pPr>
+    </w:p>
+    <w:p>
+      <w:pPr>
+        <w:rPr>
+          <w:rFonts w:ascii="Source Code Pro for Powerline" w:hAnsi="Source Code Pro for Powerline"/>
+          <w:sz w:val="32"/>
+          <w:szCs w:val="32"/>
+          <w:lang w:val="it-IT"/>
+        </w:rPr>
+      </w:pPr>
+    </w:p>
+    <w:p>
+      <w:pPr>
+        <w:rPr>
+          <w:rFonts w:ascii="Source Code Pro for Powerline" w:hAnsi="Source Code Pro for Powerline"/>
+          <w:sz w:val="32"/>
+          <w:szCs w:val="32"/>
+          <w:lang w:val="it-IT"/>
+        </w:rPr>
+      </w:pPr>
+    </w:p>
+    <w:p>
+      <w:pPr>
+        <w:rPr>
+          <w:rFonts w:ascii="Source Code Pro for Powerline" w:hAnsi="Source Code Pro for Powerline"/>
+          <w:sz w:val="32"/>
+          <w:szCs w:val="32"/>
+          <w:lang w:val="it-IT"/>
+        </w:rPr>
+      </w:pPr>
+    </w:p>
+    <w:p>
+      <w:pPr>
+        <w:rPr>
+          <w:rFonts w:ascii="Source Code Pro for Powerline" w:hAnsi="Source Code Pro for Powerline"/>
+          <w:sz w:val="32"/>
+          <w:szCs w:val="32"/>
+          <w:lang w:val="it-IT"/>
+        </w:rPr>
+      </w:pPr>
+    </w:p>
+    <w:p>
+      <w:pPr>
+        <w:rPr>
+          <w:rFonts w:ascii="Source Code Pro for Powerline" w:hAnsi="Source Code Pro for Powerline"/>
+          <w:sz w:val="32"/>
+          <w:szCs w:val="32"/>
+          <w:lang w:val="it-IT"/>
+        </w:rPr>
+      </w:pPr>
+    </w:p>
+    <w:p>
+      <w:pPr>
+        <w:rPr>
+          <w:rFonts w:ascii="Source Code Pro for Powerline" w:hAnsi="Source Code Pro for Powerline"/>
+          <w:sz w:val="32"/>
+          <w:szCs w:val="32"/>
+          <w:lang w:val="it-IT"/>
+        </w:rPr>
+      </w:pPr>
+    </w:p>
+    <w:p>
+      <w:pPr>
+        <w:rPr>
+          <w:rFonts w:ascii="Source Code Pro for Powerline" w:hAnsi="Source Code Pro for Powerline"/>
+          <w:sz w:val="32"/>
+          <w:szCs w:val="32"/>
+          <w:lang w:val="it-IT"/>
+        </w:rPr>
+      </w:pPr>
+    </w:p>
+    <w:p>
+      <w:pPr>
+        <w:rPr>
+          <w:rFonts w:ascii="Source Code Pro for Powerline" w:hAnsi="Source Code Pro for Powerline"/>
+          <w:sz w:val="32"/>
+          <w:szCs w:val="32"/>
+          <w:lang w:val="it-IT"/>
+        </w:rPr>
+      </w:pPr>
+    </w:p>
+    <w:p>
+      <w:pPr>
+        <w:rPr>
+          <w:rFonts w:ascii="Source Code Pro for Powerline" w:hAnsi="Source Code Pro for Powerline"/>
+          <w:sz w:val="32"/>
+          <w:szCs w:val="32"/>
+          <w:lang w:val="it-IT"/>
+        </w:rPr>
+      </w:pPr>
+    </w:p>
+    <w:p>
+      <w:pPr>
+        <w:rPr>
+          <w:rFonts w:ascii="Source Code Pro for Powerline" w:hAnsi="Source Code Pro for Powerline"/>
+          <w:sz w:val="32"/>
+          <w:szCs w:val="32"/>
+          <w:lang w:val="it-IT"/>
+        </w:rPr>
+      </w:pPr>
+    </w:p>
+    <w:p>
+      <w:pPr>
+        <w:rPr>
+          <w:rFonts w:ascii="Source Code Pro for Powerline" w:hAnsi="Source Code Pro for Powerline"/>
+          <w:sz w:val="32"/>
+          <w:szCs w:val="32"/>
+          <w:lang w:val="it-IT"/>
+        </w:rPr>
+      </w:pPr>
       <w:r>
         <w:rPr>
           <w:rFonts w:ascii="Source Code Pro for Powerline" w:hAnsi="Source Code Pro for Powerline" w:cs="Times New Roman (Body CS)"/>
+          <w:noProof/>
           <w:position w:val="-40"/>
           <w:sz w:val="32"/>
           <w:szCs w:val="28"/>
           <w:lang w:val="it-IT"/>
         </w:rPr>
         <w:drawing>
-          <wp:inline distT="0" distB="0" distL="0" distR="0" wp14:anchorId="73C9A1A4" wp14:editId="07BB9664">
-            <wp:extent cx="612000" cy="612000"/>
+          <wp:anchor distT="0" distB="0" distL="114300" distR="114300" simplePos="0" relativeHeight="251660288" behindDoc="0" locked="0" layoutInCell="1" allowOverlap="1" wp14:anchorId="7B24A82B" wp14:editId="6C08F86F">
+            <wp:simplePos x="0" y="0"/>
+            <wp:positionH relativeFrom="margin">
+              <wp:posOffset>2461260</wp:posOffset>
+            </wp:positionH>
+            <wp:positionV relativeFrom="paragraph">
+              <wp:posOffset>171450</wp:posOffset>
+            </wp:positionV>
+            <wp:extent cx="1575435" cy="1434465"/>
             <wp:effectExtent l="0" t="0" r="0" b="0"/>
-            <wp:docPr id="4" name="Picture 4" descr="A picture containing drawing, room&#10;&#10;Description automatically generated"/>
+            <wp:wrapSquare wrapText="bothSides"/>
+            <wp:docPr id="3" name="Picture 3"/>
             <wp:cNvGraphicFramePr>
               <a:graphicFrameLocks xmlns:a="http://schemas.openxmlformats.org/drawingml/2006/main" noChangeAspect="1"/>
             </wp:cNvGraphicFramePr>
@@ -498,36 +507,69 @@
               <a:graphicData uri="http://schemas.openxmlformats.org/drawingml/2006/picture">
                 <pic:pic xmlns:pic="http://schemas.openxmlformats.org/drawingml/2006/picture">
                   <pic:nvPicPr>
-                    <pic:cNvPr id="4" name="mail.png"/>
+                    <pic:cNvPr id="3" name="Picture 3"/>
                     <pic:cNvPicPr/>
                   </pic:nvPicPr>
-                  <pic:blipFill>
-                    <a:blip r:embed="rId7" cstate="print">
+                  <pic:blipFill rotWithShape="1">
+                    <a:blip r:embed="rId7">
                       <a:extLst>
                         <a:ext uri="{28A0092B-C50C-407E-A947-70E740481C1C}">
                           <a14:useLocalDpi xmlns:a14="http://schemas.microsoft.com/office/drawing/2010/main" val="0"/>
                         </a:ext>
                       </a:extLst>
                     </a:blip>
-                    <a:stretch>
-                      <a:fillRect/>
-                    </a:stretch>
+                    <a:srcRect l="41386" t="41537" r="29885" b="36986"/>
+                    <a:stretch/>
                   </pic:blipFill>
-                  <pic:spPr>
+                  <pic:spPr bwMode="auto">
                     <a:xfrm>
                       <a:off x="0" y="0"/>
-                      <a:ext cx="612000" cy="612000"/>
+                      <a:ext cx="1575435" cy="1434465"/>
                     </a:xfrm>
                     <a:prstGeom prst="rect">
                       <a:avLst/>
                     </a:prstGeom>
+                    <a:ln>
+                      <a:noFill/>
+                    </a:ln>
+                    <a:extLst>
+                      <a:ext uri="{53640926-AAD7-44D8-BBD7-CCE9431645EC}">
+                        <a14:shadowObscured xmlns:a14="http://schemas.microsoft.com/office/drawing/2010/main"/>
+                      </a:ext>
+                    </a:extLst>
                   </pic:spPr>
                 </pic:pic>
               </a:graphicData>
             </a:graphic>
-          </wp:inline>
+            <wp14:sizeRelH relativeFrom="margin">
+              <wp14:pctWidth>0</wp14:pctWidth>
+            </wp14:sizeRelH>
+            <wp14:sizeRelV relativeFrom="margin">
+              <wp14:pctHeight>0</wp14:pctHeight>
+            </wp14:sizeRelV>
+          </wp:anchor>
         </w:drawing>
       </w:r>
+    </w:p>
+    <w:p>
+      <w:pPr>
+        <w:rPr>
+          <w:rFonts w:ascii="Source Code Pro for Powerline" w:hAnsi="Source Code Pro for Powerline"/>
+          <w:sz w:val="32"/>
+          <w:szCs w:val="32"/>
+          <w:lang w:val="it-IT"/>
+        </w:rPr>
+      </w:pPr>
+    </w:p>
+    <w:p>
+      <w:pPr>
+        <w:rPr>
+          <w:rFonts w:ascii="Source Code Pro for Powerline" w:hAnsi="Source Code Pro for Powerline"/>
+          <w:sz w:val="32"/>
+          <w:szCs w:val="32"/>
+          <w:lang w:val="it-IT"/>
+        </w:rPr>
+      </w:pPr>
       <w:r>
         <w:rPr>
           <w:rFonts w:ascii="Source Code Pro for Powerline" w:hAnsi="Source Code Pro for Powerline"/>
@@ -535,9 +577,8 @@
           <w:szCs w:val="32"/>
           <w:lang w:val="it-IT"/>
         </w:rPr>
-        <w:t xml:space="preserve"> per mandarla per </w:t>
+        <w:t xml:space="preserve">        </w:t>
       </w:r>
-      <w:proofErr w:type="gramStart"/>
       <w:r>
         <w:rPr>
           <w:rFonts w:ascii="Source Code Pro for Powerline" w:hAnsi="Source Code Pro for Powerline"/>
@@ -545,13 +586,162 @@
           <w:szCs w:val="32"/>
           <w:lang w:val="it-IT"/>
         </w:rPr>
-        <w:t>email</w:t>
+        <w:t>3.</w:t>
       </w:r>
-      <w:proofErr w:type="gramEnd"/>
+    </w:p>
+    <w:p>
+      <w:pPr>
+        <w:rPr>
+          <w:rFonts w:ascii="Source Code Pro for Powerline" w:hAnsi="Source Code Pro for Powerline"/>
+          <w:sz w:val="32"/>
+          <w:szCs w:val="32"/>
+          <w:lang w:val="it-IT"/>
+        </w:rPr>
+      </w:pPr>
+    </w:p>
+    <w:p>
+      <w:pPr>
+        <w:rPr>
+          <w:rFonts w:ascii="Source Code Pro for Powerline" w:hAnsi="Source Code Pro for Powerline"/>
+          <w:sz w:val="32"/>
+          <w:szCs w:val="32"/>
+          <w:lang w:val="it-IT"/>
+        </w:rPr>
+      </w:pPr>
+    </w:p>
+    <w:p>
+      <w:pPr>
+        <w:rPr>
+          <w:rFonts w:ascii="Source Code Pro for Powerline" w:hAnsi="Source Code Pro for Powerline"/>
+          <w:sz w:val="32"/>
+          <w:szCs w:val="32"/>
+          <w:lang w:val="it-IT"/>
+        </w:rPr>
+      </w:pPr>
+    </w:p>
+    <w:p>
+      <w:pPr>
+        <w:rPr>
+          <w:rFonts w:ascii="Source Code Pro for Powerline" w:hAnsi="Source Code Pro for Powerline"/>
+          <w:sz w:val="32"/>
+          <w:szCs w:val="32"/>
+          <w:lang w:val="it-IT"/>
+        </w:rPr>
+      </w:pPr>
+      <w:r>
+        <w:rPr>
+          <w:rFonts w:ascii="Source Code Pro for Powerline" w:hAnsi="Source Code Pro for Powerline" w:cs="Times New Roman (Body CS)"/>
+          <w:noProof/>
+          <w:position w:val="-40"/>
+          <w:sz w:val="32"/>
+          <w:szCs w:val="28"/>
+          <w:lang w:val="it-IT"/>
+        </w:rPr>
+        <w:drawing>
+          <wp:anchor distT="0" distB="0" distL="114300" distR="114300" simplePos="0" relativeHeight="251661312" behindDoc="0" locked="0" layoutInCell="1" allowOverlap="1" wp14:anchorId="73C9A1A4" wp14:editId="2F2FBA01">
+            <wp:simplePos x="0" y="0"/>
+            <wp:positionH relativeFrom="margin">
+              <wp:posOffset>2390775</wp:posOffset>
+            </wp:positionH>
+            <wp:positionV relativeFrom="paragraph">
+              <wp:posOffset>251460</wp:posOffset>
+            </wp:positionV>
+            <wp:extent cx="1717675" cy="1450340"/>
+            <wp:effectExtent l="0" t="0" r="0" b="0"/>
+            <wp:wrapSquare wrapText="bothSides"/>
+            <wp:docPr id="4" name="Picture 4"/>
+            <wp:cNvGraphicFramePr>
+              <a:graphicFrameLocks xmlns:a="http://schemas.openxmlformats.org/drawingml/2006/main" noChangeAspect="1"/>
+            </wp:cNvGraphicFramePr>
+            <a:graphic xmlns:a="http://schemas.openxmlformats.org/drawingml/2006/main">
+              <a:graphicData uri="http://schemas.openxmlformats.org/drawingml/2006/picture">
+                <pic:pic xmlns:pic="http://schemas.openxmlformats.org/drawingml/2006/picture">
+                  <pic:nvPicPr>
+                    <pic:cNvPr id="4" name="Picture 4"/>
+                    <pic:cNvPicPr/>
+                  </pic:nvPicPr>
+                  <pic:blipFill rotWithShape="1">
+                    <a:blip r:embed="rId8">
+                      <a:extLst>
+                        <a:ext uri="{28A0092B-C50C-407E-A947-70E740481C1C}">
+                          <a14:useLocalDpi xmlns:a14="http://schemas.microsoft.com/office/drawing/2010/main" val="0"/>
+                        </a:ext>
+                      </a:extLst>
+                    </a:blip>
+                    <a:srcRect l="41096" t="41772" r="27586" b="36514"/>
+                    <a:stretch/>
+                  </pic:blipFill>
+                  <pic:spPr bwMode="auto">
+                    <a:xfrm>
+                      <a:off x="0" y="0"/>
+                      <a:ext cx="1717675" cy="1450340"/>
+                    </a:xfrm>
+                    <a:prstGeom prst="rect">
+                      <a:avLst/>
+                    </a:prstGeom>
+                    <a:ln>
+                      <a:noFill/>
+                    </a:ln>
+                    <a:extLst>
+                      <a:ext uri="{53640926-AAD7-44D8-BBD7-CCE9431645EC}">
+                        <a14:shadowObscured xmlns:a14="http://schemas.microsoft.com/office/drawing/2010/main"/>
+                      </a:ext>
+                    </a:extLst>
+                  </pic:spPr>
+                </pic:pic>
+              </a:graphicData>
+            </a:graphic>
+            <wp14:sizeRelH relativeFrom="margin">
+              <wp14:pctWidth>0</wp14:pctWidth>
+            </wp14:sizeRelH>
+            <wp14:sizeRelV relativeFrom="margin">
+              <wp14:pctHeight>0</wp14:pctHeight>
+            </wp14:sizeRelV>
+          </wp:anchor>
+        </w:drawing>
+      </w:r>
+    </w:p>
+    <w:p>
+      <w:pPr>
+        <w:rPr>
+          <w:rFonts w:ascii="Source Code Pro for Powerline" w:hAnsi="Source Code Pro for Powerline"/>
+          <w:sz w:val="32"/>
+          <w:szCs w:val="32"/>
+          <w:lang w:val="it-IT"/>
+        </w:rPr>
+      </w:pPr>
+    </w:p>
+    <w:p>
+      <w:pPr>
+        <w:rPr>
+          <w:rFonts w:ascii="Source Code Pro for Powerline" w:hAnsi="Source Code Pro for Powerline"/>
+          <w:sz w:val="32"/>
+          <w:szCs w:val="32"/>
+          <w:lang w:val="it-IT"/>
+        </w:rPr>
+      </w:pPr>
+      <w:r>
+        <w:rPr>
+          <w:rFonts w:ascii="Source Code Pro for Powerline" w:hAnsi="Source Code Pro for Powerline"/>
+          <w:sz w:val="32"/>
+          <w:szCs w:val="32"/>
+          <w:lang w:val="it-IT"/>
+        </w:rPr>
+        <w:t xml:space="preserve">        </w:t>
+      </w:r>
+      <w:r>
+        <w:rPr>
+          <w:rFonts w:ascii="Source Code Pro for Powerline" w:hAnsi="Source Code Pro for Powerline"/>
+          <w:sz w:val="32"/>
+          <w:szCs w:val="32"/>
+          <w:lang w:val="it-IT"/>
+        </w:rPr>
+        <w:t>4.</w:t>
+      </w:r>
     </w:p>
     <w:sectPr>
       <w:pgSz w:w="11906" w:h="16838"/>
-      <w:pgMar w:top="432" w:right="827" w:bottom="1440" w:left="873" w:header="708" w:footer="708" w:gutter="0"/>
+      <w:pgMar w:top="432" w:right="827" w:bottom="0" w:left="873" w:header="708" w:footer="708" w:gutter="0"/>
       <w:cols w:space="708"/>
       <w:docGrid w:linePitch="360"/>
     </w:sectPr>
@@ -560,7 +750,7 @@
 </file>
 
 <file path=word/styles.xml><?xml version="1.0" encoding="utf-8"?>
-<w:styles xmlns:mc="http://schemas.openxmlformats.org/markup-compatibility/2006" xmlns:r="http://schemas.openxmlformats.org/officeDocument/2006/relationships" xmlns:w="http://schemas.openxmlformats.org/wordprocessingml/2006/main" xmlns:w14="http://schemas.microsoft.com/office/word/2010/wordml" xmlns:w15="http://schemas.microsoft.com/office/word/2012/wordml" xmlns:w16cid="http://schemas.microsoft.com/office/word/2016/wordml/cid" xmlns:w16se="http://schemas.microsoft.com/office/word/2015/wordml/symex" mc:Ignorable="w14 w15 w16se w16cid">
+<w:styles xmlns:mc="http://schemas.openxmlformats.org/markup-compatibility/2006" xmlns:r="http://schemas.openxmlformats.org/officeDocument/2006/relationships" xmlns:w="http://schemas.openxmlformats.org/wordprocessingml/2006/main" xmlns:w14="http://schemas.microsoft.com/office/word/2010/wordml" xmlns:w15="http://schemas.microsoft.com/office/word/2012/wordml" xmlns:w16cex="http://schemas.microsoft.com/office/word/2018/wordml/cex" xmlns:w16cid="http://schemas.microsoft.com/office/word/2016/wordml/cid" xmlns:w16="http://schemas.microsoft.com/office/word/2018/wordml" xmlns:w16se="http://schemas.microsoft.com/office/word/2015/wordml/symex" mc:Ignorable="w14 w15 w16se w16cid w16 w16cex">
   <w:docDefaults>
     <w:rPrDefault>
       <w:rPr>

</xml_diff>